<commit_message>
Added more detail to the Traffic Sign Classification Project
</commit_message>
<xml_diff>
--- a/Term 1/Projects/2. Traffic Sign Classifier/Traffic Sign Classifier Write-up.docx
+++ b/Term 1/Projects/2. Traffic Sign Classifier/Traffic Sign Classifier Write-up.docx
@@ -10,23 +10,13 @@
           <w:szCs w:val="24"/>
         </w:rPr>
       </w:pPr>
-      <w:proofErr w:type="spellStart"/>
       <w:r>
         <w:rPr>
           <w:b/>
           <w:sz w:val="24"/>
           <w:szCs w:val="24"/>
         </w:rPr>
-        <w:t>CarND</w:t>
-      </w:r>
-      <w:proofErr w:type="spellEnd"/>
-      <w:r>
-        <w:rPr>
-          <w:b/>
-          <w:sz w:val="24"/>
-          <w:szCs w:val="24"/>
-        </w:rPr>
-        <w:t xml:space="preserve"> –Traffic Sign Classifier Write-up</w:t>
+        <w:t>CarND –Traffic Sign Classifier Write-up</w:t>
       </w:r>
     </w:p>
     <w:p/>
@@ -174,14 +164,27 @@
       <w:r>
         <w:t xml:space="preserve">Figure </w:t>
       </w:r>
-      <w:fldSimple w:instr=" SEQ Figure \* ARABIC ">
-        <w:r>
-          <w:rPr>
-            <w:noProof/>
-          </w:rPr>
-          <w:t>1</w:t>
-        </w:r>
-      </w:fldSimple>
+      <w:r>
+        <w:fldChar w:fldCharType="begin"/>
+      </w:r>
+      <w:r>
+        <w:instrText xml:space="preserve"> SEQ Figure \* ARABIC </w:instrText>
+      </w:r>
+      <w:r>
+        <w:fldChar w:fldCharType="separate"/>
+      </w:r>
+      <w:r>
+        <w:rPr>
+          <w:noProof/>
+        </w:rPr>
+        <w:t>1</w:t>
+      </w:r>
+      <w:r>
+        <w:rPr>
+          <w:noProof/>
+        </w:rPr>
+        <w:fldChar w:fldCharType="end"/>
+      </w:r>
       <w:r>
         <w:t>: Percentage of Training Set for each Classification</w:t>
       </w:r>
@@ -246,14 +249,27 @@
       <w:r>
         <w:t xml:space="preserve">Figure </w:t>
       </w:r>
-      <w:fldSimple w:instr=" SEQ Figure \* ARABIC ">
-        <w:r>
-          <w:rPr>
-            <w:noProof/>
-          </w:rPr>
-          <w:t>2</w:t>
-        </w:r>
-      </w:fldSimple>
+      <w:r>
+        <w:fldChar w:fldCharType="begin"/>
+      </w:r>
+      <w:r>
+        <w:instrText xml:space="preserve"> SEQ Figure \* ARABIC </w:instrText>
+      </w:r>
+      <w:r>
+        <w:fldChar w:fldCharType="separate"/>
+      </w:r>
+      <w:r>
+        <w:rPr>
+          <w:noProof/>
+        </w:rPr>
+        <w:t>2</w:t>
+      </w:r>
+      <w:r>
+        <w:rPr>
+          <w:noProof/>
+        </w:rPr>
+        <w:fldChar w:fldCharType="end"/>
+      </w:r>
       <w:r>
         <w:t>: Percentage of Validation Set for each Classification</w:t>
       </w:r>
@@ -381,14 +397,27 @@
       <w:r>
         <w:t xml:space="preserve">Figure </w:t>
       </w:r>
-      <w:fldSimple w:instr=" SEQ Figure \* ARABIC ">
-        <w:r>
-          <w:rPr>
-            <w:noProof/>
-          </w:rPr>
-          <w:t>3</w:t>
-        </w:r>
-      </w:fldSimple>
+      <w:r>
+        <w:fldChar w:fldCharType="begin"/>
+      </w:r>
+      <w:r>
+        <w:instrText xml:space="preserve"> SEQ Figure \* ARABIC </w:instrText>
+      </w:r>
+      <w:r>
+        <w:fldChar w:fldCharType="separate"/>
+      </w:r>
+      <w:r>
+        <w:rPr>
+          <w:noProof/>
+        </w:rPr>
+        <w:t>3</w:t>
+      </w:r>
+      <w:r>
+        <w:rPr>
+          <w:noProof/>
+        </w:rPr>
+        <w:fldChar w:fldCharType="end"/>
+      </w:r>
       <w:r>
         <w:t>: Before Processing Image</w:t>
       </w:r>
@@ -448,14 +477,27 @@
       <w:r>
         <w:t xml:space="preserve">Figure </w:t>
       </w:r>
-      <w:fldSimple w:instr=" SEQ Figure \* ARABIC ">
-        <w:r>
-          <w:rPr>
-            <w:noProof/>
-          </w:rPr>
-          <w:t>4</w:t>
-        </w:r>
-      </w:fldSimple>
+      <w:r>
+        <w:fldChar w:fldCharType="begin"/>
+      </w:r>
+      <w:r>
+        <w:instrText xml:space="preserve"> SEQ Figure \* ARABIC </w:instrText>
+      </w:r>
+      <w:r>
+        <w:fldChar w:fldCharType="separate"/>
+      </w:r>
+      <w:r>
+        <w:rPr>
+          <w:noProof/>
+        </w:rPr>
+        <w:t>4</w:t>
+      </w:r>
+      <w:r>
+        <w:rPr>
+          <w:noProof/>
+        </w:rPr>
+        <w:fldChar w:fldCharType="end"/>
+      </w:r>
       <w:r>
         <w:t>: After Processing Image</w:t>
       </w:r>
@@ -859,9 +901,11 @@
             <w:tcW w:w="4675" w:type="dxa"/>
           </w:tcPr>
           <w:p>
+            <w:proofErr w:type="spellStart"/>
             <w:r>
               <w:t>Softmax</w:t>
             </w:r>
+            <w:proofErr w:type="spellEnd"/>
           </w:p>
         </w:tc>
         <w:tc>
@@ -928,7 +972,16 @@
     </w:p>
     <w:p>
       <w:r>
-        <w:t>Validation set accuracy of 94.2% and a Test Set Accuracy of 92.8%.</w:t>
+        <w:t>Validation set accuracy of 94.7</w:t>
+      </w:r>
+      <w:r>
+        <w:t>%</w:t>
+      </w:r>
+      <w:r>
+        <w:t xml:space="preserve"> and a Test Set Accuracy of 93.3</w:t>
+      </w:r>
+      <w:r>
+        <w:t>%.</w:t>
       </w:r>
     </w:p>
     <w:p/>
@@ -1016,14 +1069,27 @@
       <w:r>
         <w:t xml:space="preserve">Figure </w:t>
       </w:r>
-      <w:fldSimple w:instr=" SEQ Figure \* ARABIC ">
-        <w:r>
-          <w:rPr>
-            <w:noProof/>
-          </w:rPr>
-          <w:t>5</w:t>
-        </w:r>
-      </w:fldSimple>
+      <w:r>
+        <w:fldChar w:fldCharType="begin"/>
+      </w:r>
+      <w:r>
+        <w:instrText xml:space="preserve"> SEQ Figure \* ARABIC </w:instrText>
+      </w:r>
+      <w:r>
+        <w:fldChar w:fldCharType="separate"/>
+      </w:r>
+      <w:r>
+        <w:rPr>
+          <w:noProof/>
+        </w:rPr>
+        <w:t>5</w:t>
+      </w:r>
+      <w:r>
+        <w:rPr>
+          <w:noProof/>
+        </w:rPr>
+        <w:fldChar w:fldCharType="end"/>
+      </w:r>
       <w:r>
         <w:t>: 20km/h</w:t>
       </w:r>
@@ -1094,14 +1160,27 @@
       <w:r>
         <w:t xml:space="preserve">Figure </w:t>
       </w:r>
-      <w:fldSimple w:instr=" SEQ Figure \* ARABIC ">
-        <w:r>
-          <w:rPr>
-            <w:noProof/>
-          </w:rPr>
-          <w:t>6</w:t>
-        </w:r>
-      </w:fldSimple>
+      <w:r>
+        <w:fldChar w:fldCharType="begin"/>
+      </w:r>
+      <w:r>
+        <w:instrText xml:space="preserve"> SEQ Figure \* ARABIC </w:instrText>
+      </w:r>
+      <w:r>
+        <w:fldChar w:fldCharType="separate"/>
+      </w:r>
+      <w:r>
+        <w:rPr>
+          <w:noProof/>
+        </w:rPr>
+        <w:t>6</w:t>
+      </w:r>
+      <w:r>
+        <w:rPr>
+          <w:noProof/>
+        </w:rPr>
+        <w:fldChar w:fldCharType="end"/>
+      </w:r>
       <w:r>
         <w:t>: Children Crossing</w:t>
       </w:r>
@@ -1172,14 +1251,27 @@
       <w:r>
         <w:t xml:space="preserve">Figure </w:t>
       </w:r>
-      <w:fldSimple w:instr=" SEQ Figure \* ARABIC ">
-        <w:r>
-          <w:rPr>
-            <w:noProof/>
-          </w:rPr>
-          <w:t>7</w:t>
-        </w:r>
-      </w:fldSimple>
+      <w:r>
+        <w:fldChar w:fldCharType="begin"/>
+      </w:r>
+      <w:r>
+        <w:instrText xml:space="preserve"> SEQ Figure \* ARABIC </w:instrText>
+      </w:r>
+      <w:r>
+        <w:fldChar w:fldCharType="separate"/>
+      </w:r>
+      <w:r>
+        <w:rPr>
+          <w:noProof/>
+        </w:rPr>
+        <w:t>7</w:t>
+      </w:r>
+      <w:r>
+        <w:rPr>
+          <w:noProof/>
+        </w:rPr>
+        <w:fldChar w:fldCharType="end"/>
+      </w:r>
       <w:r>
         <w:t>: No Entry</w:t>
       </w:r>
@@ -1250,14 +1342,27 @@
       <w:r>
         <w:t xml:space="preserve">Figure </w:t>
       </w:r>
-      <w:fldSimple w:instr=" SEQ Figure \* ARABIC ">
-        <w:r>
-          <w:rPr>
-            <w:noProof/>
-          </w:rPr>
-          <w:t>8</w:t>
-        </w:r>
-      </w:fldSimple>
+      <w:r>
+        <w:fldChar w:fldCharType="begin"/>
+      </w:r>
+      <w:r>
+        <w:instrText xml:space="preserve"> SEQ Figure \* ARABIC </w:instrText>
+      </w:r>
+      <w:r>
+        <w:fldChar w:fldCharType="separate"/>
+      </w:r>
+      <w:r>
+        <w:rPr>
+          <w:noProof/>
+        </w:rPr>
+        <w:t>8</w:t>
+      </w:r>
+      <w:r>
+        <w:rPr>
+          <w:noProof/>
+        </w:rPr>
+        <w:fldChar w:fldCharType="end"/>
+      </w:r>
       <w:r>
         <w:t>: Right Turn</w:t>
       </w:r>
@@ -1329,14 +1434,27 @@
       <w:r>
         <w:t xml:space="preserve">Figure </w:t>
       </w:r>
-      <w:fldSimple w:instr=" SEQ Figure \* ARABIC ">
-        <w:r>
-          <w:rPr>
-            <w:noProof/>
-          </w:rPr>
-          <w:t>9</w:t>
-        </w:r>
-      </w:fldSimple>
+      <w:r>
+        <w:fldChar w:fldCharType="begin"/>
+      </w:r>
+      <w:r>
+        <w:instrText xml:space="preserve"> SEQ Figure \* ARABIC </w:instrText>
+      </w:r>
+      <w:r>
+        <w:fldChar w:fldCharType="separate"/>
+      </w:r>
+      <w:r>
+        <w:rPr>
+          <w:noProof/>
+        </w:rPr>
+        <w:t>9</w:t>
+      </w:r>
+      <w:r>
+        <w:rPr>
+          <w:noProof/>
+        </w:rPr>
+        <w:fldChar w:fldCharType="end"/>
+      </w:r>
       <w:r>
         <w:t>: Stop</w:t>
       </w:r>
@@ -1558,10 +1676,481 @@
     <w:p/>
     <w:p>
       <w:r>
-        <w:t>The model guessed 3 of 5 correctly making the accuracy 60%. This could be changed with adjusting the datasets.</w:t>
+        <w:t xml:space="preserve">The model guessed 3 of 5 correctly making the accuracy 60%. </w:t>
+      </w:r>
+      <w:r>
+        <w:t xml:space="preserve">The testing sets accuracy is 93.3%, which means that there seems to be an </w:t>
+      </w:r>
+      <w:proofErr w:type="spellStart"/>
+      <w:r>
+        <w:t>overfitting</w:t>
+      </w:r>
+      <w:proofErr w:type="spellEnd"/>
+      <w:r>
+        <w:t xml:space="preserve"> issue with the model.</w:t>
+      </w:r>
+    </w:p>
+    <w:p/>
+    <w:p>
+      <w:r>
+        <w:t>Softmax Visualization:</w:t>
+      </w:r>
+    </w:p>
+    <w:p>
+      <w:r>
+        <w:t xml:space="preserve">The first images second highest </w:t>
+      </w:r>
+      <w:proofErr w:type="spellStart"/>
+      <w:r>
+        <w:t>softmax</w:t>
+      </w:r>
+      <w:proofErr w:type="spellEnd"/>
+      <w:r>
+        <w:t xml:space="preserve"> value was the correct estimate, but there is a drastic difference between the two. The second images was completely incorrect. My assumption for this error is from the dataset having much less of a percentage of training examples that are Children crossing signs. It is a relatively complex sign so maybe having it more represented in the training set would improve the result.</w:t>
+      </w:r>
+      <w:r>
+        <w:t xml:space="preserve"> </w:t>
+      </w:r>
+      <w:proofErr w:type="spellStart"/>
+      <w:r>
+        <w:t>Overfitting</w:t>
+      </w:r>
+      <w:proofErr w:type="spellEnd"/>
+      <w:r>
+        <w:t xml:space="preserve"> in the model may have also led to these errors.</w:t>
       </w:r>
       <w:bookmarkStart w:id="0" w:name="_GoBack"/>
       <w:bookmarkEnd w:id="0"/>
+    </w:p>
+    <w:p>
+      <w:r>
+        <w:rPr>
+          <w:noProof/>
+          <w:lang w:eastAsia="en-CA"/>
+        </w:rPr>
+        <w:lastRenderedPageBreak/>
+        <w:drawing>
+          <wp:inline distT="0" distB="0" distL="0" distR="0" wp14:anchorId="41616ACD" wp14:editId="62F7ECC0">
+            <wp:extent cx="2442848" cy="774700"/>
+            <wp:effectExtent l="0" t="0" r="0" b="6350"/>
+            <wp:docPr id="4" name="Picture 4"/>
+            <wp:cNvGraphicFramePr>
+              <a:graphicFrameLocks xmlns:a="http://schemas.openxmlformats.org/drawingml/2006/main" noChangeAspect="1"/>
+            </wp:cNvGraphicFramePr>
+            <a:graphic xmlns:a="http://schemas.openxmlformats.org/drawingml/2006/main">
+              <a:graphicData uri="http://schemas.openxmlformats.org/drawingml/2006/picture">
+                <pic:pic xmlns:pic="http://schemas.openxmlformats.org/drawingml/2006/picture">
+                  <pic:nvPicPr>
+                    <pic:cNvPr id="1" name=""/>
+                    <pic:cNvPicPr/>
+                  </pic:nvPicPr>
+                  <pic:blipFill>
+                    <a:blip r:embed="rId16"/>
+                    <a:stretch>
+                      <a:fillRect/>
+                    </a:stretch>
+                  </pic:blipFill>
+                  <pic:spPr>
+                    <a:xfrm>
+                      <a:off x="0" y="0"/>
+                      <a:ext cx="2512059" cy="796649"/>
+                    </a:xfrm>
+                    <a:prstGeom prst="rect">
+                      <a:avLst/>
+                    </a:prstGeom>
+                  </pic:spPr>
+                </pic:pic>
+              </a:graphicData>
+            </a:graphic>
+          </wp:inline>
+        </w:drawing>
+      </w:r>
+      <w:r>
+        <w:rPr>
+          <w:noProof/>
+          <w:lang w:eastAsia="en-CA"/>
+        </w:rPr>
+        <w:drawing>
+          <wp:inline distT="0" distB="0" distL="0" distR="0" wp14:anchorId="7216B6A7" wp14:editId="0535BADE">
+            <wp:extent cx="4222750" cy="1516309"/>
+            <wp:effectExtent l="0" t="0" r="6350" b="8255"/>
+            <wp:docPr id="7" name="Picture 7"/>
+            <wp:cNvGraphicFramePr>
+              <a:graphicFrameLocks xmlns:a="http://schemas.openxmlformats.org/drawingml/2006/main" noChangeAspect="1"/>
+            </wp:cNvGraphicFramePr>
+            <a:graphic xmlns:a="http://schemas.openxmlformats.org/drawingml/2006/main">
+              <a:graphicData uri="http://schemas.openxmlformats.org/drawingml/2006/picture">
+                <pic:pic xmlns:pic="http://schemas.openxmlformats.org/drawingml/2006/picture">
+                  <pic:nvPicPr>
+                    <pic:cNvPr id="1" name=""/>
+                    <pic:cNvPicPr/>
+                  </pic:nvPicPr>
+                  <pic:blipFill>
+                    <a:blip r:embed="rId17"/>
+                    <a:stretch>
+                      <a:fillRect/>
+                    </a:stretch>
+                  </pic:blipFill>
+                  <pic:spPr>
+                    <a:xfrm>
+                      <a:off x="0" y="0"/>
+                      <a:ext cx="4271033" cy="1533646"/>
+                    </a:xfrm>
+                    <a:prstGeom prst="rect">
+                      <a:avLst/>
+                    </a:prstGeom>
+                  </pic:spPr>
+                </pic:pic>
+              </a:graphicData>
+            </a:graphic>
+          </wp:inline>
+        </w:drawing>
+      </w:r>
+    </w:p>
+    <w:p>
+      <w:r>
+        <w:rPr>
+          <w:noProof/>
+          <w:lang w:eastAsia="en-CA"/>
+        </w:rPr>
+        <w:drawing>
+          <wp:inline distT="0" distB="0" distL="0" distR="0" wp14:anchorId="64750E13" wp14:editId="2292108A">
+            <wp:extent cx="2660650" cy="874816"/>
+            <wp:effectExtent l="0" t="0" r="6350" b="1905"/>
+            <wp:docPr id="8" name="Picture 8"/>
+            <wp:cNvGraphicFramePr>
+              <a:graphicFrameLocks xmlns:a="http://schemas.openxmlformats.org/drawingml/2006/main" noChangeAspect="1"/>
+            </wp:cNvGraphicFramePr>
+            <a:graphic xmlns:a="http://schemas.openxmlformats.org/drawingml/2006/main">
+              <a:graphicData uri="http://schemas.openxmlformats.org/drawingml/2006/picture">
+                <pic:pic xmlns:pic="http://schemas.openxmlformats.org/drawingml/2006/picture">
+                  <pic:nvPicPr>
+                    <pic:cNvPr id="1" name=""/>
+                    <pic:cNvPicPr/>
+                  </pic:nvPicPr>
+                  <pic:blipFill>
+                    <a:blip r:embed="rId18"/>
+                    <a:stretch>
+                      <a:fillRect/>
+                    </a:stretch>
+                  </pic:blipFill>
+                  <pic:spPr>
+                    <a:xfrm>
+                      <a:off x="0" y="0"/>
+                      <a:ext cx="2690150" cy="884516"/>
+                    </a:xfrm>
+                    <a:prstGeom prst="rect">
+                      <a:avLst/>
+                    </a:prstGeom>
+                  </pic:spPr>
+                </pic:pic>
+              </a:graphicData>
+            </a:graphic>
+          </wp:inline>
+        </w:drawing>
+      </w:r>
+    </w:p>
+    <w:p>
+      <w:r>
+        <w:rPr>
+          <w:noProof/>
+          <w:lang w:eastAsia="en-CA"/>
+        </w:rPr>
+        <w:drawing>
+          <wp:inline distT="0" distB="0" distL="0" distR="0" wp14:anchorId="60E1C0C6" wp14:editId="500D048F">
+            <wp:extent cx="4229100" cy="1544796"/>
+            <wp:effectExtent l="0" t="0" r="0" b="0"/>
+            <wp:docPr id="14" name="Picture 14"/>
+            <wp:cNvGraphicFramePr>
+              <a:graphicFrameLocks xmlns:a="http://schemas.openxmlformats.org/drawingml/2006/main" noChangeAspect="1"/>
+            </wp:cNvGraphicFramePr>
+            <a:graphic xmlns:a="http://schemas.openxmlformats.org/drawingml/2006/main">
+              <a:graphicData uri="http://schemas.openxmlformats.org/drawingml/2006/picture">
+                <pic:pic xmlns:pic="http://schemas.openxmlformats.org/drawingml/2006/picture">
+                  <pic:nvPicPr>
+                    <pic:cNvPr id="1" name=""/>
+                    <pic:cNvPicPr/>
+                  </pic:nvPicPr>
+                  <pic:blipFill>
+                    <a:blip r:embed="rId19"/>
+                    <a:stretch>
+                      <a:fillRect/>
+                    </a:stretch>
+                  </pic:blipFill>
+                  <pic:spPr>
+                    <a:xfrm>
+                      <a:off x="0" y="0"/>
+                      <a:ext cx="4273841" cy="1561139"/>
+                    </a:xfrm>
+                    <a:prstGeom prst="rect">
+                      <a:avLst/>
+                    </a:prstGeom>
+                  </pic:spPr>
+                </pic:pic>
+              </a:graphicData>
+            </a:graphic>
+          </wp:inline>
+        </w:drawing>
+      </w:r>
+    </w:p>
+    <w:p>
+      <w:r>
+        <w:rPr>
+          <w:noProof/>
+          <w:lang w:eastAsia="en-CA"/>
+        </w:rPr>
+        <w:drawing>
+          <wp:inline distT="0" distB="0" distL="0" distR="0" wp14:anchorId="29379B15" wp14:editId="5DB530B7">
+            <wp:extent cx="2635250" cy="942013"/>
+            <wp:effectExtent l="0" t="0" r="0" b="0"/>
+            <wp:docPr id="15" name="Picture 15"/>
+            <wp:cNvGraphicFramePr>
+              <a:graphicFrameLocks xmlns:a="http://schemas.openxmlformats.org/drawingml/2006/main" noChangeAspect="1"/>
+            </wp:cNvGraphicFramePr>
+            <a:graphic xmlns:a="http://schemas.openxmlformats.org/drawingml/2006/main">
+              <a:graphicData uri="http://schemas.openxmlformats.org/drawingml/2006/picture">
+                <pic:pic xmlns:pic="http://schemas.openxmlformats.org/drawingml/2006/picture">
+                  <pic:nvPicPr>
+                    <pic:cNvPr id="1" name=""/>
+                    <pic:cNvPicPr/>
+                  </pic:nvPicPr>
+                  <pic:blipFill>
+                    <a:blip r:embed="rId20"/>
+                    <a:stretch>
+                      <a:fillRect/>
+                    </a:stretch>
+                  </pic:blipFill>
+                  <pic:spPr>
+                    <a:xfrm>
+                      <a:off x="0" y="0"/>
+                      <a:ext cx="2656347" cy="949554"/>
+                    </a:xfrm>
+                    <a:prstGeom prst="rect">
+                      <a:avLst/>
+                    </a:prstGeom>
+                  </pic:spPr>
+                </pic:pic>
+              </a:graphicData>
+            </a:graphic>
+          </wp:inline>
+        </w:drawing>
+      </w:r>
+    </w:p>
+    <w:p>
+      <w:r>
+        <w:rPr>
+          <w:noProof/>
+          <w:lang w:eastAsia="en-CA"/>
+        </w:rPr>
+        <w:drawing>
+          <wp:inline distT="0" distB="0" distL="0" distR="0" wp14:anchorId="182A8BD5" wp14:editId="72D102EB">
+            <wp:extent cx="4273550" cy="1580666"/>
+            <wp:effectExtent l="0" t="0" r="0" b="635"/>
+            <wp:docPr id="16" name="Picture 16"/>
+            <wp:cNvGraphicFramePr>
+              <a:graphicFrameLocks xmlns:a="http://schemas.openxmlformats.org/drawingml/2006/main" noChangeAspect="1"/>
+            </wp:cNvGraphicFramePr>
+            <a:graphic xmlns:a="http://schemas.openxmlformats.org/drawingml/2006/main">
+              <a:graphicData uri="http://schemas.openxmlformats.org/drawingml/2006/picture">
+                <pic:pic xmlns:pic="http://schemas.openxmlformats.org/drawingml/2006/picture">
+                  <pic:nvPicPr>
+                    <pic:cNvPr id="1" name=""/>
+                    <pic:cNvPicPr/>
+                  </pic:nvPicPr>
+                  <pic:blipFill>
+                    <a:blip r:embed="rId21"/>
+                    <a:stretch>
+                      <a:fillRect/>
+                    </a:stretch>
+                  </pic:blipFill>
+                  <pic:spPr>
+                    <a:xfrm>
+                      <a:off x="0" y="0"/>
+                      <a:ext cx="4296674" cy="1589219"/>
+                    </a:xfrm>
+                    <a:prstGeom prst="rect">
+                      <a:avLst/>
+                    </a:prstGeom>
+                  </pic:spPr>
+                </pic:pic>
+              </a:graphicData>
+            </a:graphic>
+          </wp:inline>
+        </w:drawing>
+      </w:r>
+    </w:p>
+    <w:p>
+      <w:r>
+        <w:rPr>
+          <w:noProof/>
+          <w:lang w:eastAsia="en-CA"/>
+        </w:rPr>
+        <w:lastRenderedPageBreak/>
+        <w:drawing>
+          <wp:inline distT="0" distB="0" distL="0" distR="0" wp14:anchorId="0F573EC2" wp14:editId="20709819">
+            <wp:extent cx="2755900" cy="899886"/>
+            <wp:effectExtent l="0" t="0" r="6350" b="0"/>
+            <wp:docPr id="17" name="Picture 17"/>
+            <wp:cNvGraphicFramePr>
+              <a:graphicFrameLocks xmlns:a="http://schemas.openxmlformats.org/drawingml/2006/main" noChangeAspect="1"/>
+            </wp:cNvGraphicFramePr>
+            <a:graphic xmlns:a="http://schemas.openxmlformats.org/drawingml/2006/main">
+              <a:graphicData uri="http://schemas.openxmlformats.org/drawingml/2006/picture">
+                <pic:pic xmlns:pic="http://schemas.openxmlformats.org/drawingml/2006/picture">
+                  <pic:nvPicPr>
+                    <pic:cNvPr id="1" name=""/>
+                    <pic:cNvPicPr/>
+                  </pic:nvPicPr>
+                  <pic:blipFill>
+                    <a:blip r:embed="rId22"/>
+                    <a:stretch>
+                      <a:fillRect/>
+                    </a:stretch>
+                  </pic:blipFill>
+                  <pic:spPr>
+                    <a:xfrm>
+                      <a:off x="0" y="0"/>
+                      <a:ext cx="2794571" cy="912513"/>
+                    </a:xfrm>
+                    <a:prstGeom prst="rect">
+                      <a:avLst/>
+                    </a:prstGeom>
+                  </pic:spPr>
+                </pic:pic>
+              </a:graphicData>
+            </a:graphic>
+          </wp:inline>
+        </w:drawing>
+      </w:r>
+    </w:p>
+    <w:p>
+      <w:r>
+        <w:rPr>
+          <w:noProof/>
+          <w:lang w:eastAsia="en-CA"/>
+        </w:rPr>
+        <w:drawing>
+          <wp:inline distT="0" distB="0" distL="0" distR="0" wp14:anchorId="48C47AA4" wp14:editId="533D6E1C">
+            <wp:extent cx="4306704" cy="1562100"/>
+            <wp:effectExtent l="0" t="0" r="0" b="0"/>
+            <wp:docPr id="18" name="Picture 18"/>
+            <wp:cNvGraphicFramePr>
+              <a:graphicFrameLocks xmlns:a="http://schemas.openxmlformats.org/drawingml/2006/main" noChangeAspect="1"/>
+            </wp:cNvGraphicFramePr>
+            <a:graphic xmlns:a="http://schemas.openxmlformats.org/drawingml/2006/main">
+              <a:graphicData uri="http://schemas.openxmlformats.org/drawingml/2006/picture">
+                <pic:pic xmlns:pic="http://schemas.openxmlformats.org/drawingml/2006/picture">
+                  <pic:nvPicPr>
+                    <pic:cNvPr id="1" name=""/>
+                    <pic:cNvPicPr/>
+                  </pic:nvPicPr>
+                  <pic:blipFill>
+                    <a:blip r:embed="rId23"/>
+                    <a:stretch>
+                      <a:fillRect/>
+                    </a:stretch>
+                  </pic:blipFill>
+                  <pic:spPr>
+                    <a:xfrm>
+                      <a:off x="0" y="0"/>
+                      <a:ext cx="4318282" cy="1566300"/>
+                    </a:xfrm>
+                    <a:prstGeom prst="rect">
+                      <a:avLst/>
+                    </a:prstGeom>
+                  </pic:spPr>
+                </pic:pic>
+              </a:graphicData>
+            </a:graphic>
+          </wp:inline>
+        </w:drawing>
+      </w:r>
+    </w:p>
+    <w:p>
+      <w:r>
+        <w:rPr>
+          <w:noProof/>
+          <w:lang w:eastAsia="en-CA"/>
+        </w:rPr>
+        <w:drawing>
+          <wp:inline distT="0" distB="0" distL="0" distR="0" wp14:anchorId="4B2626E9" wp14:editId="2B5BED9F">
+            <wp:extent cx="2857500" cy="943938"/>
+            <wp:effectExtent l="0" t="0" r="0" b="8890"/>
+            <wp:docPr id="19" name="Picture 19"/>
+            <wp:cNvGraphicFramePr>
+              <a:graphicFrameLocks xmlns:a="http://schemas.openxmlformats.org/drawingml/2006/main" noChangeAspect="1"/>
+            </wp:cNvGraphicFramePr>
+            <a:graphic xmlns:a="http://schemas.openxmlformats.org/drawingml/2006/main">
+              <a:graphicData uri="http://schemas.openxmlformats.org/drawingml/2006/picture">
+                <pic:pic xmlns:pic="http://schemas.openxmlformats.org/drawingml/2006/picture">
+                  <pic:nvPicPr>
+                    <pic:cNvPr id="1" name=""/>
+                    <pic:cNvPicPr/>
+                  </pic:nvPicPr>
+                  <pic:blipFill>
+                    <a:blip r:embed="rId24"/>
+                    <a:stretch>
+                      <a:fillRect/>
+                    </a:stretch>
+                  </pic:blipFill>
+                  <pic:spPr>
+                    <a:xfrm>
+                      <a:off x="0" y="0"/>
+                      <a:ext cx="2871618" cy="948602"/>
+                    </a:xfrm>
+                    <a:prstGeom prst="rect">
+                      <a:avLst/>
+                    </a:prstGeom>
+                  </pic:spPr>
+                </pic:pic>
+              </a:graphicData>
+            </a:graphic>
+          </wp:inline>
+        </w:drawing>
+      </w:r>
+    </w:p>
+    <w:p>
+      <w:r>
+        <w:rPr>
+          <w:noProof/>
+          <w:lang w:eastAsia="en-CA"/>
+        </w:rPr>
+        <w:drawing>
+          <wp:inline distT="0" distB="0" distL="0" distR="0" wp14:anchorId="161B4D1B" wp14:editId="7DF36C67">
+            <wp:extent cx="4565650" cy="1642854"/>
+            <wp:effectExtent l="0" t="0" r="6350" b="0"/>
+            <wp:docPr id="20" name="Picture 20"/>
+            <wp:cNvGraphicFramePr>
+              <a:graphicFrameLocks xmlns:a="http://schemas.openxmlformats.org/drawingml/2006/main" noChangeAspect="1"/>
+            </wp:cNvGraphicFramePr>
+            <a:graphic xmlns:a="http://schemas.openxmlformats.org/drawingml/2006/main">
+              <a:graphicData uri="http://schemas.openxmlformats.org/drawingml/2006/picture">
+                <pic:pic xmlns:pic="http://schemas.openxmlformats.org/drawingml/2006/picture">
+                  <pic:nvPicPr>
+                    <pic:cNvPr id="1" name=""/>
+                    <pic:cNvPicPr/>
+                  </pic:nvPicPr>
+                  <pic:blipFill>
+                    <a:blip r:embed="rId25"/>
+                    <a:stretch>
+                      <a:fillRect/>
+                    </a:stretch>
+                  </pic:blipFill>
+                  <pic:spPr>
+                    <a:xfrm>
+                      <a:off x="0" y="0"/>
+                      <a:ext cx="4589079" cy="1651285"/>
+                    </a:xfrm>
+                    <a:prstGeom prst="rect">
+                      <a:avLst/>
+                    </a:prstGeom>
+                  </pic:spPr>
+                </pic:pic>
+              </a:graphicData>
+            </a:graphic>
+          </wp:inline>
+        </w:drawing>
+      </w:r>
     </w:p>
     <w:sectPr>
       <w:pgSz w:w="12240" w:h="15840"/>
@@ -2416,7 +3005,7 @@
 </file>
 
 <file path=customXml/itemProps1.xml><?xml version="1.0" encoding="utf-8"?>
-<ds:datastoreItem xmlns:ds="http://schemas.openxmlformats.org/officeDocument/2006/customXml" ds:itemID="{8BE5AB70-4692-44EF-A98F-3B18E356B519}">
+<ds:datastoreItem xmlns:ds="http://schemas.openxmlformats.org/officeDocument/2006/customXml" ds:itemID="{8744DE49-1C71-46C9-BB6B-3419C5957164}">
   <ds:schemaRefs>
     <ds:schemaRef ds:uri="http://schemas.openxmlformats.org/officeDocument/2006/bibliography"/>
   </ds:schemaRefs>

</xml_diff>